<commit_message>
Update 206836009 – 318862398.docx
</commit_message>
<xml_diff>
--- a/206836009 – 318862398.docx
+++ b/206836009 – 318862398.docx
@@ -110,7 +110,7 @@
         <w:bidi/>
         <w:spacing w:line="360" w:lineRule="auto"/>
         <w:rPr>
-          <w:rFonts w:ascii="David" w:hAnsi="David" w:cs="David"/>
+          <w:rFonts w:ascii="David" w:hAnsi="David" w:cs="David" w:hint="cs"/>
           <w:lang w:val="en-US"/>
         </w:rPr>
       </w:pPr>
@@ -130,6 +130,14 @@
         <w:t>משפיענים</w:t>
       </w:r>
       <w:proofErr w:type="spellEnd"/>
+      <w:r>
+        <w:rPr>
+          <w:rFonts w:ascii="David" w:hAnsi="David" w:cs="David" w:hint="cs"/>
+          <w:rtl/>
+          <w:lang w:val="en-US"/>
+        </w:rPr>
+        <w:t xml:space="preserve"> </w:t>
+      </w:r>
     </w:p>
     <w:p>
       <w:pPr>

</xml_diff>